<commit_message>
feat: finalize technical proposal for rehabilitation project
</commit_message>
<xml_diff>
--- a/server/templates/OPM/template-en.docx
+++ b/server/templates/OPM/template-en.docx
@@ -2529,175 +2529,6 @@
         </w:p>
         <w:p>
           <w:pPr>
-            <w:pStyle w:val="TOC3"/>
-            <w:rPr>
-              <w:noProof/>
-              <w:kern w:val="2"/>
-              <w:sz w:val="22"/>
-              <w:szCs w:val="22"/>
-              <w14:ligatures w14:val="standardContextual"/>
-            </w:rPr>
-          </w:pPr>
-          <w:hyperlink w:anchor="_Toc187238448" w:history="1">
-            <w:r>
-              <w:rPr>
-                <w:rStyle w:val="Hyperlink"/>
-                <w:noProof/>
-                <w:lang w:bidi="ar-EG"/>
-              </w:rPr>
-              <w:t>3.2.1</w:t>
-            </w:r>
-            <w:r>
-              <w:rPr>
-                <w:noProof/>
-                <w:kern w:val="2"/>
-                <w:sz w:val="22"/>
-                <w:szCs w:val="22"/>
-                <w14:ligatures w14:val="standardContextual"/>
-              </w:rPr>
-              <w:tab/>
-            </w:r>
-            <w:r>
-              <w:rPr>
-                <w:rStyle w:val="Hyperlink"/>
-                <w:noProof/>
-                <w:lang w:bidi="ar-EG"/>
-              </w:rPr>
-              <w:t>The first year</w:t>
-            </w:r>
-            <w:r>
-              <w:rPr>
-                <w:noProof/>
-                <w:webHidden/>
-              </w:rPr>
-              <w:tab/>
-            </w:r>
-            <w:r>
-              <w:rPr>
-                <w:noProof/>
-                <w:webHidden/>
-              </w:rPr>
-              <w:fldChar w:fldCharType="begin"/>
-            </w:r>
-            <w:r>
-              <w:rPr>
-                <w:noProof/>
-                <w:webHidden/>
-              </w:rPr>
-              <w:instrText xml:space="preserve"> PAGEREF _Toc187238448 \h </w:instrText>
-            </w:r>
-            <w:r>
-              <w:rPr>
-                <w:noProof/>
-                <w:webHidden/>
-              </w:rPr>
-            </w:r>
-            <w:r>
-              <w:rPr>
-                <w:noProof/>
-                <w:webHidden/>
-              </w:rPr>
-              <w:fldChar w:fldCharType="separate"/>
-            </w:r>
-            <w:r>
-              <w:rPr>
-                <w:noProof/>
-                <w:webHidden/>
-              </w:rPr>
-              <w:t>6</w:t>
-            </w:r>
-            <w:r>
-              <w:rPr>
-                <w:noProof/>
-                <w:webHidden/>
-              </w:rPr>
-              <w:fldChar w:fldCharType="end"/>
-            </w:r>
-          </w:hyperlink>
-        </w:p>
-        <w:p>
-          <w:pPr>
-            <w:pStyle w:val="TOC3"/>
-          </w:pPr>
-          <w:hyperlink w:anchor="_Toc187238449" w:history="1">
-            <w:r>
-              <w:rPr>
-                <w:rStyle w:val="Hyperlink"/>
-                <w:noProof/>
-                <w:lang w:bidi="ar-EG"/>
-              </w:rPr>
-              <w:t>3.2.2</w:t>
-            </w:r>
-            <w:r>
-              <w:rPr>
-                <w:noProof/>
-                <w:kern w:val="2"/>
-                <w:sz w:val="22"/>
-                <w:szCs w:val="22"/>
-                <w14:ligatures w14:val="standardContextual"/>
-              </w:rPr>
-              <w:tab/>
-            </w:r>
-            <w:r>
-              <w:rPr>
-                <w:rStyle w:val="Hyperlink"/>
-                <w:noProof/>
-                <w:lang w:bidi="ar-EG"/>
-              </w:rPr>
-              <w:t>The second year</w:t>
-            </w:r>
-            <w:r>
-              <w:rPr>
-                <w:noProof/>
-                <w:webHidden/>
-              </w:rPr>
-              <w:tab/>
-            </w:r>
-            <w:r>
-              <w:rPr>
-                <w:noProof/>
-                <w:webHidden/>
-              </w:rPr>
-              <w:fldChar w:fldCharType="begin"/>
-            </w:r>
-            <w:r>
-              <w:rPr>
-                <w:noProof/>
-                <w:webHidden/>
-              </w:rPr>
-              <w:instrText xml:space="preserve"> PAGEREF _Toc187238449 \h </w:instrText>
-            </w:r>
-            <w:r>
-              <w:rPr>
-                <w:noProof/>
-                <w:webHidden/>
-              </w:rPr>
-            </w:r>
-            <w:r>
-              <w:rPr>
-                <w:noProof/>
-                <w:webHidden/>
-              </w:rPr>
-              <w:fldChar w:fldCharType="separate"/>
-            </w:r>
-            <w:r>
-              <w:rPr>
-                <w:noProof/>
-                <w:webHidden/>
-              </w:rPr>
-              <w:t>6</w:t>
-            </w:r>
-            <w:r>
-              <w:rPr>
-                <w:noProof/>
-                <w:webHidden/>
-              </w:rPr>
-              <w:fldChar w:fldCharType="end"/>
-            </w:r>
-          </w:hyperlink>
-        </w:p>
-        <w:p>
-          <w:pPr>
             <w:pStyle w:val="TOC2"/>
             <w:rPr>
               <w:noProof/>
@@ -3112,6 +2943,16 @@
     </w:p>
     <w:p>
       <w:pPr>
+        <w:spacing w:line="480" w:lineRule="auto"/>
+        <w:rPr>
+          <w:rFonts w:cstheme="minorHAnsi"/>
+          <w:sz w:val="24"/>
+          <w:szCs w:val="24"/>
+        </w:rPr>
+      </w:pPr>
+    </w:p>
+    <w:p>
+      <w:pPr>
         <w:pStyle w:val="Heading1"/>
         <w:tabs>
           <w:tab w:val="clear" w:pos="2280"/>
@@ -4614,25 +4455,12 @@
         </w:rPr>
         <w:t>{#finance}</w:t>
       </w:r>
-    </w:p>
-    <w:p>
-      <w:pPr>
-        <w:pStyle w:val="Heading3"/>
-      </w:pPr>
-      <w:bookmarkStart w:id="19" w:name="_Toc187238448"/>
-      <w:bookmarkStart w:id="20" w:name="_Toc13991657"/>
-      <w:bookmarkStart w:id="21" w:name="_Toc66598882"/>
-      <w:bookmarkStart w:id="22" w:name="_Toc67290647"/>
-      <w:bookmarkStart w:id="23" w:name="_Toc152772216"/>
-      <w:bookmarkStart w:id="24" w:name="_Toc153816962"/>
-      <w:bookmarkStart w:id="25" w:name="_Toc182818925"/>
-      <w:r>
-        <w:t>T</w:t>
-      </w:r>
-      <w:r>
-        <w:t>he first year</w:t>
-      </w:r>
-      <w:bookmarkEnd w:id="19"/>
+      <w:bookmarkStart w:id="19" w:name="_Toc13991657"/>
+      <w:bookmarkStart w:id="20" w:name="_Toc66598882"/>
+      <w:bookmarkStart w:id="21" w:name="_Toc67290647"/>
+      <w:bookmarkStart w:id="22" w:name="_Toc152772216"/>
+      <w:bookmarkStart w:id="23" w:name="_Toc153816962"/>
+      <w:bookmarkStart w:id="24" w:name="_Toc182818925"/>
     </w:p>
     <w:tbl>
       <w:tblPr>
@@ -4655,43 +4483,23 @@
         <w:tc>
           <w:tcPr>
             <w:tcW w:w="4855" w:type="dxa"/>
+            <w:shd w:val="clear" w:color="auto" w:fill="D9D9D9" w:themeFill="background1" w:themeFillShade="D9"/>
             <w:vAlign w:val="center"/>
           </w:tcPr>
           <w:p>
             <w:pPr>
-              <w:pStyle w:val="ListParagraph"/>
-              <w:spacing w:line="360" w:lineRule="auto"/>
-              <w:ind w:left="0"/>
-              <w:jc w:val="both"/>
-              <w:rPr>
-                <w:rFonts w:cstheme="minorHAnsi"/>
-                <w:sz w:val="20"/>
-                <w:szCs w:val="20"/>
+              <w:jc w:val="center"/>
+              <w:rPr>
+                <w:b/>
+                <w:bCs/>
               </w:rPr>
             </w:pPr>
             <w:r>
               <w:rPr>
-                <w:rFonts w:cstheme="minorHAnsi"/>
-                <w:sz w:val="20"/>
-                <w:szCs w:val="20"/>
-              </w:rPr>
-              <w:t>Price</w:t>
-            </w:r>
-            <w:r>
-              <w:rPr>
-                <w:rFonts w:cstheme="minorHAnsi"/>
-                <w:sz w:val="20"/>
-                <w:szCs w:val="20"/>
-              </w:rPr>
-              <w:t xml:space="preserve"> for Swimming pools Include </w:t>
-            </w:r>
-            <w:r>
-              <w:rPr>
-                <w:rFonts w:cstheme="minorHAnsi"/>
-                <w:sz w:val="20"/>
-                <w:szCs w:val="20"/>
-              </w:rPr>
-              <w:t xml:space="preserve">VAT </w:t>
+                <w:b/>
+                <w:bCs/>
+              </w:rPr>
+              <w:t>Monthly Cost (incl. VAT)</w:t>
             </w:r>
           </w:p>
         </w:tc>
@@ -4703,7 +4511,6 @@
           <w:p>
             <w:pPr>
               <w:pStyle w:val="ListParagraph"/>
-              <w:spacing w:line="360" w:lineRule="auto"/>
               <w:ind w:left="0"/>
               <w:jc w:val="center"/>
               <w:rPr>
@@ -4714,6 +4521,38 @@
                 <w:szCs w:val="20"/>
               </w:rPr>
             </w:pPr>
+            <w:r>
+              <w:rPr>
+                <w:rFonts w:cstheme="minorHAnsi"/>
+                <w:b/>
+                <w:bCs/>
+                <w:sz w:val="20"/>
+                <w:szCs w:val="20"/>
+              </w:rPr>
+              <w:t>{</w:t>
+            </w:r>
+            <w:proofErr w:type="spellStart"/>
+            <w:r>
+              <w:rPr>
+                <w:rFonts w:cstheme="minorHAnsi"/>
+                <w:b/>
+                <w:bCs/>
+                <w:sz w:val="20"/>
+                <w:szCs w:val="20"/>
+              </w:rPr>
+              <w:t>totalMonthlyAmountValue</w:t>
+            </w:r>
+            <w:proofErr w:type="spellEnd"/>
+            <w:r>
+              <w:rPr>
+                <w:rFonts w:cstheme="minorHAnsi"/>
+                <w:b/>
+                <w:bCs/>
+                <w:sz w:val="20"/>
+                <w:szCs w:val="20"/>
+              </w:rPr>
+              <w:t>}</w:t>
+            </w:r>
           </w:p>
         </w:tc>
         <w:tc>
@@ -4735,6 +4574,8 @@
             <w:r>
               <w:rPr>
                 <w:rFonts w:cstheme="minorHAnsi"/>
+                <w:b/>
+                <w:bCs/>
                 <w:sz w:val="20"/>
                 <w:szCs w:val="20"/>
               </w:rPr>
@@ -4744,6 +4585,8 @@
             <w:r>
               <w:rPr>
                 <w:rFonts w:cstheme="minorHAnsi"/>
+                <w:b/>
+                <w:bCs/>
                 <w:sz w:val="20"/>
                 <w:szCs w:val="20"/>
               </w:rPr>
@@ -4752,6 +4595,8 @@
             <w:r>
               <w:rPr>
                 <w:rFonts w:cstheme="minorHAnsi"/>
+                <w:b/>
+                <w:bCs/>
                 <w:sz w:val="20"/>
                 <w:szCs w:val="20"/>
               </w:rPr>
@@ -4761,6 +4606,8 @@
             <w:r>
               <w:rPr>
                 <w:rFonts w:cstheme="minorHAnsi"/>
+                <w:b/>
+                <w:bCs/>
                 <w:sz w:val="20"/>
                 <w:szCs w:val="20"/>
               </w:rPr>
@@ -4779,33 +4626,40 @@
       </w:tr>
       <w:tr>
         <w:trPr>
-          <w:trHeight w:val="508"/>
+          <w:trHeight w:val="430"/>
           <w:jc w:val="center"/>
         </w:trPr>
         <w:tc>
           <w:tcPr>
             <w:tcW w:w="4855" w:type="dxa"/>
+            <w:shd w:val="clear" w:color="auto" w:fill="D9D9D9" w:themeFill="background1" w:themeFillShade="D9"/>
             <w:vAlign w:val="center"/>
           </w:tcPr>
           <w:p>
             <w:pPr>
-              <w:pStyle w:val="ListParagraph"/>
-              <w:spacing w:line="360" w:lineRule="auto"/>
-              <w:ind w:left="0"/>
-              <w:jc w:val="both"/>
+              <w:jc w:val="center"/>
               <w:rPr>
                 <w:rFonts w:cstheme="minorHAnsi"/>
+                <w:b/>
+                <w:bCs/>
+                <w:color w:val="FF0000"/>
                 <w:sz w:val="20"/>
                 <w:szCs w:val="20"/>
               </w:rPr>
             </w:pPr>
             <w:r>
               <w:rPr>
-                <w:rFonts w:cstheme="minorHAnsi"/>
-                <w:sz w:val="20"/>
-                <w:szCs w:val="20"/>
-              </w:rPr>
-              <w:t xml:space="preserve">Price for Fountain Include VAT </w:t>
+                <w:b/>
+                <w:bCs/>
+              </w:rPr>
+              <w:t>Annual</w:t>
+            </w:r>
+            <w:r>
+              <w:rPr>
+                <w:b/>
+                <w:bCs/>
+              </w:rPr>
+              <w:t xml:space="preserve"> Cost (incl. VAT)</w:t>
             </w:r>
           </w:p>
         </w:tc>
@@ -4817,7 +4671,6 @@
           <w:p>
             <w:pPr>
               <w:pStyle w:val="ListParagraph"/>
-              <w:spacing w:line="360" w:lineRule="auto"/>
               <w:ind w:left="0"/>
               <w:jc w:val="center"/>
               <w:rPr>
@@ -4828,6 +4681,38 @@
                 <w:szCs w:val="20"/>
               </w:rPr>
             </w:pPr>
+            <w:r>
+              <w:rPr>
+                <w:rFonts w:cstheme="minorHAnsi"/>
+                <w:b/>
+                <w:bCs/>
+                <w:sz w:val="20"/>
+                <w:szCs w:val="20"/>
+              </w:rPr>
+              <w:t>{</w:t>
+            </w:r>
+            <w:proofErr w:type="spellStart"/>
+            <w:r>
+              <w:rPr>
+                <w:rFonts w:cstheme="minorHAnsi"/>
+                <w:b/>
+                <w:bCs/>
+                <w:sz w:val="20"/>
+                <w:szCs w:val="20"/>
+              </w:rPr>
+              <w:t>totalAnnualAmountValue</w:t>
+            </w:r>
+            <w:proofErr w:type="spellEnd"/>
+            <w:r>
+              <w:rPr>
+                <w:rFonts w:cstheme="minorHAnsi"/>
+                <w:b/>
+                <w:bCs/>
+                <w:sz w:val="20"/>
+                <w:szCs w:val="20"/>
+              </w:rPr>
+              <w:t>}</w:t>
+            </w:r>
           </w:p>
         </w:tc>
         <w:tc>
@@ -4849,6 +4734,8 @@
             <w:r>
               <w:rPr>
                 <w:rFonts w:cstheme="minorHAnsi"/>
+                <w:b/>
+                <w:bCs/>
                 <w:sz w:val="20"/>
                 <w:szCs w:val="20"/>
               </w:rPr>
@@ -4856,99 +4743,6 @@
             </w:r>
             <w:proofErr w:type="spellStart"/>
             <w:r>
-              <w:rPr>
-                <w:rFonts w:cstheme="minorHAnsi"/>
-                <w:sz w:val="20"/>
-                <w:szCs w:val="20"/>
-              </w:rPr>
-              <w:t>currency</w:t>
-            </w:r>
-            <w:r>
-              <w:rPr>
-                <w:rFonts w:cstheme="minorHAnsi"/>
-                <w:sz w:val="20"/>
-                <w:szCs w:val="20"/>
-              </w:rPr>
-              <w:t>ISO</w:t>
-            </w:r>
-            <w:proofErr w:type="spellEnd"/>
-            <w:r>
-              <w:rPr>
-                <w:rFonts w:cstheme="minorHAnsi"/>
-                <w:sz w:val="20"/>
-                <w:szCs w:val="20"/>
-              </w:rPr>
-              <w:t>}</w:t>
-            </w:r>
-            <w:r>
-              <w:rPr>
-                <w:rFonts w:cstheme="minorHAnsi"/>
-                <w:sz w:val="20"/>
-                <w:szCs w:val="20"/>
-              </w:rPr>
-              <w:t xml:space="preserve"> / Month</w:t>
-            </w:r>
-          </w:p>
-        </w:tc>
-      </w:tr>
-      <w:tr>
-        <w:trPr>
-          <w:trHeight w:val="508"/>
-          <w:jc w:val="center"/>
-        </w:trPr>
-        <w:tc>
-          <w:tcPr>
-            <w:tcW w:w="4855" w:type="dxa"/>
-            <w:vAlign w:val="center"/>
-          </w:tcPr>
-          <w:p>
-            <w:pPr>
-              <w:pStyle w:val="ListParagraph"/>
-              <w:spacing w:line="276" w:lineRule="auto"/>
-              <w:ind w:left="0"/>
-              <w:jc w:val="both"/>
-              <w:rPr>
-                <w:rFonts w:cstheme="minorHAnsi"/>
-                <w:sz w:val="20"/>
-                <w:szCs w:val="20"/>
-              </w:rPr>
-            </w:pPr>
-            <w:r>
-              <w:rPr>
-                <w:rFonts w:cstheme="minorHAnsi"/>
-                <w:sz w:val="20"/>
-                <w:szCs w:val="20"/>
-              </w:rPr>
-              <w:t>Total Price for Swimming pools</w:t>
-            </w:r>
-            <w:r>
-              <w:rPr>
-                <w:rFonts w:cstheme="minorHAnsi"/>
-                <w:sz w:val="20"/>
-                <w:szCs w:val="20"/>
-              </w:rPr>
-              <w:t xml:space="preserve"> </w:t>
-            </w:r>
-            <w:r>
-              <w:rPr>
-                <w:rFonts w:cstheme="minorHAnsi"/>
-                <w:sz w:val="20"/>
-                <w:szCs w:val="20"/>
-              </w:rPr>
-              <w:t>&amp; Fountain Include VAT</w:t>
-            </w:r>
-          </w:p>
-        </w:tc>
-        <w:tc>
-          <w:tcPr>
-            <w:tcW w:w="2615" w:type="dxa"/>
-            <w:vAlign w:val="center"/>
-          </w:tcPr>
-          <w:p>
-            <w:pPr>
-              <w:pStyle w:val="ListParagraph"/>
-              <w:ind w:left="0"/>
-              <w:jc w:val="center"/>
               <w:rPr>
                 <w:rFonts w:cstheme="minorHAnsi"/>
                 <w:b/>
@@ -4956,7 +4750,9 @@
                 <w:sz w:val="20"/>
                 <w:szCs w:val="20"/>
               </w:rPr>
-            </w:pPr>
+              <w:t>currencyISO</w:t>
+            </w:r>
+            <w:proofErr w:type="spellEnd"/>
             <w:r>
               <w:rPr>
                 <w:rFonts w:cstheme="minorHAnsi"/>
@@ -4965,226 +4761,6 @@
                 <w:sz w:val="20"/>
                 <w:szCs w:val="20"/>
               </w:rPr>
-              <w:t>{</w:t>
-            </w:r>
-            <w:proofErr w:type="spellStart"/>
-            <w:r>
-              <w:rPr>
-                <w:rFonts w:cstheme="minorHAnsi"/>
-                <w:b/>
-                <w:bCs/>
-                <w:sz w:val="20"/>
-                <w:szCs w:val="20"/>
-              </w:rPr>
-              <w:t>totalMonthlyAmountValue</w:t>
-            </w:r>
-            <w:proofErr w:type="spellEnd"/>
-            <w:r>
-              <w:rPr>
-                <w:rFonts w:cstheme="minorHAnsi"/>
-                <w:b/>
-                <w:bCs/>
-                <w:sz w:val="20"/>
-                <w:szCs w:val="20"/>
-              </w:rPr>
-              <w:t>}</w:t>
-            </w:r>
-          </w:p>
-        </w:tc>
-        <w:tc>
-          <w:tcPr>
-            <w:tcW w:w="2245" w:type="dxa"/>
-            <w:vAlign w:val="center"/>
-          </w:tcPr>
-          <w:p>
-            <w:pPr>
-              <w:pStyle w:val="ListParagraph"/>
-              <w:spacing w:line="360" w:lineRule="auto"/>
-              <w:ind w:left="0"/>
-              <w:rPr>
-                <w:rFonts w:cstheme="minorHAnsi"/>
-                <w:sz w:val="20"/>
-                <w:szCs w:val="20"/>
-              </w:rPr>
-            </w:pPr>
-            <w:r>
-              <w:rPr>
-                <w:rFonts w:cstheme="minorHAnsi"/>
-                <w:sz w:val="20"/>
-                <w:szCs w:val="20"/>
-              </w:rPr>
-              <w:t>{</w:t>
-            </w:r>
-            <w:proofErr w:type="spellStart"/>
-            <w:r>
-              <w:rPr>
-                <w:rFonts w:cstheme="minorHAnsi"/>
-                <w:sz w:val="20"/>
-                <w:szCs w:val="20"/>
-              </w:rPr>
-              <w:t>currency</w:t>
-            </w:r>
-            <w:r>
-              <w:rPr>
-                <w:rFonts w:cstheme="minorHAnsi"/>
-                <w:sz w:val="20"/>
-                <w:szCs w:val="20"/>
-              </w:rPr>
-              <w:t>ISO</w:t>
-            </w:r>
-            <w:proofErr w:type="spellEnd"/>
-            <w:r>
-              <w:rPr>
-                <w:rFonts w:cstheme="minorHAnsi"/>
-                <w:sz w:val="20"/>
-                <w:szCs w:val="20"/>
-              </w:rPr>
-              <w:t>}</w:t>
-            </w:r>
-            <w:r>
-              <w:rPr>
-                <w:rFonts w:cstheme="minorHAnsi"/>
-                <w:sz w:val="20"/>
-                <w:szCs w:val="20"/>
-              </w:rPr>
-              <w:t xml:space="preserve"> / Month</w:t>
-            </w:r>
-          </w:p>
-        </w:tc>
-      </w:tr>
-      <w:tr>
-        <w:trPr>
-          <w:trHeight w:val="430"/>
-          <w:jc w:val="center"/>
-        </w:trPr>
-        <w:tc>
-          <w:tcPr>
-            <w:tcW w:w="4855" w:type="dxa"/>
-            <w:vAlign w:val="center"/>
-          </w:tcPr>
-          <w:p>
-            <w:pPr>
-              <w:pStyle w:val="ListParagraph"/>
-              <w:spacing w:line="360" w:lineRule="auto"/>
-              <w:ind w:left="0"/>
-              <w:jc w:val="both"/>
-              <w:rPr>
-                <w:rFonts w:cstheme="minorHAnsi"/>
-                <w:color w:val="FF0000"/>
-                <w:sz w:val="20"/>
-                <w:szCs w:val="20"/>
-              </w:rPr>
-            </w:pPr>
-            <w:r>
-              <w:rPr>
-                <w:rFonts w:cstheme="minorHAnsi"/>
-                <w:sz w:val="20"/>
-                <w:szCs w:val="20"/>
-              </w:rPr>
-              <w:t>Price for Swimming pools &amp; Fountain Include VAT</w:t>
-            </w:r>
-          </w:p>
-        </w:tc>
-        <w:tc>
-          <w:tcPr>
-            <w:tcW w:w="2615" w:type="dxa"/>
-            <w:vAlign w:val="center"/>
-          </w:tcPr>
-          <w:p>
-            <w:pPr>
-              <w:pStyle w:val="ListParagraph"/>
-              <w:ind w:left="0"/>
-              <w:jc w:val="center"/>
-              <w:rPr>
-                <w:rFonts w:cstheme="minorHAnsi"/>
-                <w:b/>
-                <w:bCs/>
-                <w:sz w:val="20"/>
-                <w:szCs w:val="20"/>
-              </w:rPr>
-            </w:pPr>
-            <w:r>
-              <w:rPr>
-                <w:rFonts w:cstheme="minorHAnsi"/>
-                <w:b/>
-                <w:bCs/>
-                <w:sz w:val="20"/>
-                <w:szCs w:val="20"/>
-              </w:rPr>
-              <w:t>{</w:t>
-            </w:r>
-            <w:proofErr w:type="spellStart"/>
-            <w:r>
-              <w:rPr>
-                <w:rFonts w:cstheme="minorHAnsi"/>
-                <w:b/>
-                <w:bCs/>
-                <w:sz w:val="20"/>
-                <w:szCs w:val="20"/>
-              </w:rPr>
-              <w:t>totalAnnualAmountValue</w:t>
-            </w:r>
-            <w:proofErr w:type="spellEnd"/>
-            <w:r>
-              <w:rPr>
-                <w:rFonts w:cstheme="minorHAnsi"/>
-                <w:b/>
-                <w:bCs/>
-                <w:sz w:val="20"/>
-                <w:szCs w:val="20"/>
-              </w:rPr>
-              <w:t>}</w:t>
-            </w:r>
-          </w:p>
-        </w:tc>
-        <w:tc>
-          <w:tcPr>
-            <w:tcW w:w="2245" w:type="dxa"/>
-            <w:vAlign w:val="center"/>
-          </w:tcPr>
-          <w:p>
-            <w:pPr>
-              <w:pStyle w:val="ListParagraph"/>
-              <w:spacing w:line="360" w:lineRule="auto"/>
-              <w:ind w:left="0"/>
-              <w:rPr>
-                <w:rFonts w:cstheme="minorHAnsi"/>
-                <w:sz w:val="20"/>
-                <w:szCs w:val="20"/>
-              </w:rPr>
-            </w:pPr>
-            <w:r>
-              <w:rPr>
-                <w:rFonts w:cstheme="minorHAnsi"/>
-                <w:sz w:val="20"/>
-                <w:szCs w:val="20"/>
-              </w:rPr>
-              <w:t>{</w:t>
-            </w:r>
-            <w:proofErr w:type="spellStart"/>
-            <w:r>
-              <w:rPr>
-                <w:rFonts w:cstheme="minorHAnsi"/>
-                <w:sz w:val="20"/>
-                <w:szCs w:val="20"/>
-              </w:rPr>
-              <w:t>currency</w:t>
-            </w:r>
-            <w:r>
-              <w:rPr>
-                <w:rFonts w:cstheme="minorHAnsi"/>
-                <w:sz w:val="20"/>
-                <w:szCs w:val="20"/>
-              </w:rPr>
-              <w:t>ISO</w:t>
-            </w:r>
-            <w:proofErr w:type="spellEnd"/>
-            <w:r>
-              <w:rPr>
-                <w:rFonts w:cstheme="minorHAnsi"/>
-                <w:sz w:val="20"/>
-                <w:szCs w:val="20"/>
-              </w:rPr>
               <w:t>}</w:t>
             </w:r>
             <w:r>
@@ -5207,132 +4783,6 @@
         </w:tc>
       </w:tr>
     </w:tbl>
-    <w:p>
-      <w:pPr>
-        <w:pStyle w:val="Heading3"/>
-      </w:pPr>
-      <w:bookmarkStart w:id="26" w:name="_Toc187238449"/>
-      <w:r>
-        <w:t>T</w:t>
-      </w:r>
-      <w:r>
-        <w:t>he second year</w:t>
-      </w:r>
-      <w:bookmarkEnd w:id="26"/>
-    </w:p>
-    <w:p>
-      <w:pPr>
-        <w:numPr>
-          <w:ilvl w:val="0"/>
-          <w:numId w:val="17"/>
-        </w:numPr>
-        <w:spacing w:line="240" w:lineRule="auto"/>
-        <w:ind w:left="1440"/>
-        <w:contextualSpacing/>
-        <w:jc w:val="both"/>
-        <w:rPr>
-          <w:rFonts w:eastAsiaTheme="minorHAnsi" w:cstheme="minorHAnsi"/>
-          <w:sz w:val="20"/>
-          <w:szCs w:val="20"/>
-        </w:rPr>
-      </w:pPr>
-      <w:r>
-        <w:rPr>
-          <w:rFonts w:eastAsiaTheme="minorHAnsi" w:cstheme="minorHAnsi"/>
-          <w:sz w:val="20"/>
-          <w:szCs w:val="20"/>
-        </w:rPr>
-        <w:t xml:space="preserve"> </w:t>
-      </w:r>
-      <w:r>
-        <w:rPr>
-          <w:rFonts w:eastAsiaTheme="minorHAnsi" w:cstheme="minorHAnsi"/>
-          <w:sz w:val="20"/>
-          <w:szCs w:val="20"/>
-        </w:rPr>
-        <w:t>T</w:t>
-      </w:r>
-      <w:r>
-        <w:rPr>
-          <w:rFonts w:eastAsiaTheme="minorHAnsi" w:cstheme="minorHAnsi"/>
-          <w:sz w:val="20"/>
-          <w:szCs w:val="20"/>
-        </w:rPr>
-        <w:t xml:space="preserve">he price </w:t>
-      </w:r>
-      <w:r>
-        <w:rPr>
-          <w:rFonts w:eastAsiaTheme="minorHAnsi" w:cstheme="minorHAnsi"/>
-          <w:sz w:val="20"/>
-          <w:szCs w:val="20"/>
-        </w:rPr>
-        <w:t xml:space="preserve">for the </w:t>
-      </w:r>
-      <w:r>
-        <w:rPr>
-          <w:rFonts w:eastAsiaTheme="minorHAnsi" w:cstheme="minorHAnsi"/>
-          <w:sz w:val="20"/>
-          <w:szCs w:val="20"/>
-        </w:rPr>
-        <w:t>s</w:t>
-      </w:r>
-      <w:r>
-        <w:rPr>
-          <w:rFonts w:eastAsiaTheme="minorHAnsi" w:cstheme="minorHAnsi"/>
-          <w:sz w:val="20"/>
-          <w:szCs w:val="20"/>
-        </w:rPr>
-        <w:t>econd year</w:t>
-      </w:r>
-      <w:r>
-        <w:rPr>
-          <w:rFonts w:eastAsiaTheme="minorHAnsi" w:cstheme="minorHAnsi"/>
-          <w:sz w:val="20"/>
-          <w:szCs w:val="20"/>
-        </w:rPr>
-        <w:t xml:space="preserve"> </w:t>
-      </w:r>
-      <w:r>
-        <w:rPr>
-          <w:rFonts w:eastAsiaTheme="minorHAnsi" w:cstheme="minorHAnsi"/>
-          <w:sz w:val="20"/>
-          <w:szCs w:val="20"/>
-        </w:rPr>
-        <w:t>will include a 1</w:t>
-      </w:r>
-      <w:r>
-        <w:rPr>
-          <w:rFonts w:eastAsiaTheme="minorHAnsi" w:cstheme="minorHAnsi"/>
-          <w:sz w:val="20"/>
-          <w:szCs w:val="20"/>
-        </w:rPr>
-        <w:t>0</w:t>
-      </w:r>
-      <w:r>
-        <w:rPr>
-          <w:rFonts w:eastAsiaTheme="minorHAnsi" w:cstheme="minorHAnsi"/>
-          <w:sz w:val="20"/>
-          <w:szCs w:val="20"/>
-        </w:rPr>
-        <w:t>% increase over the price for the first year</w:t>
-      </w:r>
-      <w:r>
-        <w:rPr>
-          <w:rFonts w:eastAsiaTheme="minorHAnsi" w:cstheme="minorHAnsi"/>
-          <w:sz w:val="20"/>
-          <w:szCs w:val="20"/>
-        </w:rPr>
-        <w:t xml:space="preserve"> as per the attached schedule illustration further years as well</w:t>
-      </w:r>
-      <w:r>
-        <w:rPr>
-          <w:rFonts w:eastAsiaTheme="minorHAnsi" w:cstheme="minorHAnsi"/>
-          <w:sz w:val="20"/>
-          <w:szCs w:val="20"/>
-        </w:rPr>
-        <w:t>.</w:t>
-      </w:r>
-    </w:p>
     <w:p>
       <w:pPr>
         <w:spacing w:line="240" w:lineRule="auto"/>
@@ -5369,7 +4819,7 @@
           <w:szCs w:val="22"/>
         </w:rPr>
       </w:pPr>
-      <w:bookmarkStart w:id="27" w:name="_Toc187238450"/>
+      <w:bookmarkStart w:id="25" w:name="_Toc187238450"/>
       <w:r>
         <w:rPr>
           <w:rFonts w:asciiTheme="minorHAnsi" w:hAnsiTheme="minorHAnsi"/>
@@ -5378,13 +4828,13 @@
         </w:rPr>
         <w:t>Terms of Payment</w:t>
       </w:r>
+      <w:bookmarkEnd w:id="19"/>
       <w:bookmarkEnd w:id="20"/>
       <w:bookmarkEnd w:id="21"/>
       <w:bookmarkEnd w:id="22"/>
       <w:bookmarkEnd w:id="23"/>
       <w:bookmarkEnd w:id="24"/>
       <w:bookmarkEnd w:id="25"/>
-      <w:bookmarkEnd w:id="27"/>
     </w:p>
     <w:p>
       <w:pPr>
@@ -5426,8 +4876,8 @@
           <w:szCs w:val="22"/>
         </w:rPr>
       </w:pPr>
-      <w:bookmarkStart w:id="28" w:name="_Toc182818926"/>
-      <w:bookmarkStart w:id="29" w:name="_Toc187238451"/>
+      <w:bookmarkStart w:id="26" w:name="_Toc182818926"/>
+      <w:bookmarkStart w:id="27" w:name="_Toc187238451"/>
       <w:r>
         <w:rPr>
           <w:rFonts w:asciiTheme="minorHAnsi" w:hAnsiTheme="minorHAnsi"/>
@@ -5444,8 +4894,8 @@
         </w:rPr>
         <w:t>ontract period</w:t>
       </w:r>
-      <w:bookmarkEnd w:id="28"/>
-      <w:bookmarkEnd w:id="29"/>
+      <w:bookmarkEnd w:id="26"/>
+      <w:bookmarkEnd w:id="27"/>
     </w:p>
     <w:p>
       <w:pPr>
@@ -5574,8 +5024,8 @@
           <w:szCs w:val="22"/>
         </w:rPr>
       </w:pPr>
-      <w:bookmarkStart w:id="30" w:name="_Toc182818927"/>
-      <w:bookmarkStart w:id="31" w:name="_Toc187238452"/>
+      <w:bookmarkStart w:id="28" w:name="_Toc182818927"/>
+      <w:bookmarkStart w:id="29" w:name="_Toc187238452"/>
       <w:r>
         <w:rPr>
           <w:rFonts w:asciiTheme="minorHAnsi" w:hAnsiTheme="minorHAnsi"/>
@@ -5584,8 +5034,8 @@
         </w:rPr>
         <w:t>Validity</w:t>
       </w:r>
-      <w:bookmarkEnd w:id="30"/>
-      <w:bookmarkEnd w:id="31"/>
+      <w:bookmarkEnd w:id="28"/>
+      <w:bookmarkEnd w:id="29"/>
     </w:p>
     <w:p>
       <w:pPr>
@@ -11181,7 +10631,7 @@
 </file>
 
 <file path=customXml/itemProps1.xml><?xml version="1.0" encoding="utf-8"?>
-<ds:datastoreItem xmlns:ds="http://schemas.openxmlformats.org/officeDocument/2006/customXml" ds:itemID="{3E151B6B-B1C5-43A1-8BC9-43B05D32689B}">
+<ds:datastoreItem xmlns:ds="http://schemas.openxmlformats.org/officeDocument/2006/customXml" ds:itemID="{FF959F1F-80DB-4033-91DC-C3339457CCFE}">
   <ds:schemaRefs>
     <ds:schemaRef ds:uri="http://schemas.openxmlformats.org/officeDocument/2006/bibliography"/>
   </ds:schemaRefs>

</xml_diff>